<commit_message>
adding workflow diagram again
</commit_message>
<xml_diff>
--- a/project/documentation/Interactive Design Requirements_template.docx
+++ b/project/documentation/Interactive Design Requirements_template.docx
@@ -151,7 +151,7 @@
       <w:tblPr>
         <w:tblW w:w="0" w:type="auto"/>
         <w:jc w:val="center"/>
-        <w:tblLook w:val="00BF" w:firstRow="1" w:lastRow="0" w:firstColumn="1" w:lastColumn="0" w:noHBand="0" w:noVBand="0"/>
+        <w:tblLook w:val="00A0" w:firstRow="1" w:lastRow="0" w:firstColumn="1" w:lastColumn="0" w:noHBand="0" w:noVBand="0"/>
       </w:tblPr>
       <w:tblGrid>
         <w:gridCol w:w="3078"/>
@@ -165,23 +165,9 @@
           <w:tcPr>
             <w:tcW w:w="3078" w:type="dxa"/>
           </w:tcPr>
-          <w:p>
-            <w:pPr>
-              <w:rPr>
-                <w:lang w:bidi="ar-SA"/>
-              </w:rPr>
-            </w:pPr>
-          </w:p>
-          <w:p>
-            <w:pPr>
-              <w:rPr>
-                <w:lang w:bidi="ar-SA"/>
-              </w:rPr>
-            </w:pPr>
-            <w:r>
-              <w:rPr>
-                <w:lang w:bidi="ar-SA"/>
-              </w:rPr>
+          <w:p/>
+          <w:p>
+            <w:r>
               <w:t>Team Member 1’s Name</w:t>
             </w:r>
           </w:p>
@@ -193,23 +179,9 @@
               <w:bottom w:val="single" w:sz="4" w:space="0" w:color="auto"/>
             </w:tcBorders>
           </w:tcPr>
-          <w:p>
-            <w:pPr>
-              <w:rPr>
-                <w:lang w:bidi="ar-SA"/>
-              </w:rPr>
-            </w:pPr>
-          </w:p>
-          <w:p>
-            <w:pPr>
-              <w:rPr>
-                <w:lang w:bidi="ar-SA"/>
-              </w:rPr>
-            </w:pPr>
-            <w:r>
-              <w:rPr>
-                <w:lang w:bidi="ar-SA"/>
-              </w:rPr>
+          <w:p/>
+          <w:p>
+            <w:r>
               <w:t>Christopher Lim</w:t>
             </w:r>
           </w:p>
@@ -223,23 +195,9 @@
           <w:tcPr>
             <w:tcW w:w="3078" w:type="dxa"/>
           </w:tcPr>
-          <w:p>
-            <w:pPr>
-              <w:rPr>
-                <w:lang w:bidi="ar-SA"/>
-              </w:rPr>
-            </w:pPr>
-          </w:p>
-          <w:p>
-            <w:pPr>
-              <w:rPr>
-                <w:lang w:bidi="ar-SA"/>
-              </w:rPr>
-            </w:pPr>
-            <w:r>
-              <w:rPr>
-                <w:lang w:bidi="ar-SA"/>
-              </w:rPr>
+          <w:p/>
+          <w:p>
+            <w:r>
               <w:t>Team Member 2’s Name</w:t>
             </w:r>
           </w:p>
@@ -252,23 +210,9 @@
               <w:bottom w:val="single" w:sz="4" w:space="0" w:color="auto"/>
             </w:tcBorders>
           </w:tcPr>
-          <w:p>
-            <w:pPr>
-              <w:rPr>
-                <w:lang w:bidi="ar-SA"/>
-              </w:rPr>
-            </w:pPr>
-          </w:p>
-          <w:p>
-            <w:pPr>
-              <w:rPr>
-                <w:lang w:bidi="ar-SA"/>
-              </w:rPr>
-            </w:pPr>
-            <w:r>
-              <w:rPr>
-                <w:lang w:bidi="ar-SA"/>
-              </w:rPr>
+          <w:p/>
+          <w:p>
+            <w:r>
               <w:t>Justin Liu</w:t>
             </w:r>
           </w:p>
@@ -282,23 +226,9 @@
           <w:tcPr>
             <w:tcW w:w="3078" w:type="dxa"/>
           </w:tcPr>
-          <w:p>
-            <w:pPr>
-              <w:rPr>
-                <w:lang w:bidi="ar-SA"/>
-              </w:rPr>
-            </w:pPr>
-          </w:p>
-          <w:p>
-            <w:pPr>
-              <w:rPr>
-                <w:lang w:bidi="ar-SA"/>
-              </w:rPr>
-            </w:pPr>
-            <w:r>
-              <w:rPr>
-                <w:lang w:bidi="ar-SA"/>
-              </w:rPr>
+          <w:p/>
+          <w:p>
+            <w:r>
               <w:t>Team Member 3’s Name</w:t>
             </w:r>
           </w:p>
@@ -311,30 +241,13 @@
               <w:bottom w:val="single" w:sz="4" w:space="0" w:color="auto"/>
             </w:tcBorders>
           </w:tcPr>
-          <w:p>
-            <w:pPr>
-              <w:rPr>
-                <w:lang w:bidi="ar-SA"/>
-              </w:rPr>
-            </w:pPr>
-          </w:p>
-          <w:p>
-            <w:pPr>
-              <w:rPr>
-                <w:lang w:bidi="ar-SA"/>
-              </w:rPr>
-            </w:pPr>
-            <w:r>
-              <w:rPr>
-                <w:lang w:bidi="ar-SA"/>
-              </w:rPr>
+          <w:p/>
+          <w:p>
+            <w:r>
               <w:t xml:space="preserve">Kyle </w:t>
             </w:r>
             <w:proofErr w:type="spellStart"/>
             <w:r>
-              <w:rPr>
-                <w:lang w:bidi="ar-SA"/>
-              </w:rPr>
               <w:t>Kaniecki</w:t>
             </w:r>
             <w:proofErr w:type="spellEnd"/>
@@ -430,6 +343,8 @@
       <w:r>
         <w:t>Concept</w:t>
       </w:r>
+      <w:bookmarkStart w:id="2" w:name="_GoBack"/>
+      <w:bookmarkEnd w:id="2"/>
     </w:p>
     <w:p>
       <w:pPr>
@@ -1930,16 +1845,15 @@
           <w:numId w:val="0"/>
         </w:numPr>
       </w:pPr>
-      <w:bookmarkStart w:id="2" w:name="_GoBack"/>
       <w:r>
         <w:rPr>
           <w:noProof/>
         </w:rPr>
         <w:drawing>
-          <wp:inline distT="0" distB="0" distL="0" distR="0" wp14:anchorId="21321D83" wp14:editId="1AA2F226">
-            <wp:extent cx="6126480" cy="3837940"/>
-            <wp:effectExtent l="0" t="0" r="0" b="0"/>
-            <wp:docPr id="1" name="Picture 1"/>
+          <wp:inline distT="0" distB="0" distL="0" distR="0">
+            <wp:extent cx="6126480" cy="4986655"/>
+            <wp:effectExtent l="0" t="0" r="0" b="4445"/>
+            <wp:docPr id="2" name="Picture 2"/>
             <wp:cNvGraphicFramePr>
               <a:graphicFrameLocks xmlns:a="http://schemas.openxmlformats.org/drawingml/2006/main" noChangeAspect="1"/>
             </wp:cNvGraphicFramePr>
@@ -1947,30 +1861,23 @@
               <a:graphicData uri="http://schemas.openxmlformats.org/drawingml/2006/picture">
                 <pic:pic xmlns:pic="http://schemas.openxmlformats.org/drawingml/2006/picture">
                   <pic:nvPicPr>
-                    <pic:cNvPr id="1" name="Work Flow Diagram.png"/>
+                    <pic:cNvPr id="2" name="Work Flow Diagram.jpg"/>
                     <pic:cNvPicPr/>
                   </pic:nvPicPr>
-                  <pic:blipFill rotWithShape="1">
+                  <pic:blipFill>
                     <a:blip r:embed="rId8"/>
-                    <a:srcRect b="23027"/>
-                    <a:stretch/>
+                    <a:stretch>
+                      <a:fillRect/>
+                    </a:stretch>
                   </pic:blipFill>
-                  <pic:spPr bwMode="auto">
+                  <pic:spPr>
                     <a:xfrm>
                       <a:off x="0" y="0"/>
-                      <a:ext cx="6126480" cy="3837940"/>
+                      <a:ext cx="6126480" cy="4986655"/>
                     </a:xfrm>
                     <a:prstGeom prst="rect">
                       <a:avLst/>
                     </a:prstGeom>
-                    <a:ln>
-                      <a:noFill/>
-                    </a:ln>
-                    <a:extLst>
-                      <a:ext uri="{53640926-AAD7-44D8-BBD7-CCE9431645EC}">
-                        <a14:shadowObscured xmlns:a14="http://schemas.microsoft.com/office/drawing/2010/main"/>
-                      </a:ext>
-                    </a:extLst>
                   </pic:spPr>
                 </pic:pic>
               </a:graphicData>
@@ -1979,7 +1886,6 @@
         </w:drawing>
       </w:r>
     </w:p>
-    <w:bookmarkEnd w:id="2"/>
     <w:p>
       <w:pPr>
         <w:pStyle w:val="Heading1"/>
@@ -2041,6 +1947,7 @@
         <w:pStyle w:val="Heading1"/>
       </w:pPr>
       <w:r>
+        <w:lastRenderedPageBreak/>
         <w:t>Interactive Design Requirement</w:t>
       </w:r>
       <w:r>
@@ -2074,13 +1981,12 @@
       <w:pPr>
         <w:pStyle w:val="Heading1"/>
       </w:pPr>
-      <w:bookmarkStart w:id="3" w:name="_Toc439994690"/>
-      <w:bookmarkStart w:id="4" w:name="_Toc26969077"/>
-      <w:r>
-        <w:lastRenderedPageBreak/>
+      <w:bookmarkStart w:id="3" w:name="_Toc26969077"/>
+      <w:bookmarkStart w:id="4" w:name="_Toc439994690"/>
+      <w:r>
         <w:t>Usability Requirements</w:t>
       </w:r>
-      <w:bookmarkEnd w:id="4"/>
+      <w:bookmarkEnd w:id="3"/>
     </w:p>
     <w:p>
       <w:pPr>
@@ -2092,7 +1998,7 @@
       </w:pPr>
       <w:bookmarkStart w:id="5" w:name="_Toc439994693"/>
       <w:bookmarkStart w:id="6" w:name="_Toc26969081"/>
-      <w:bookmarkEnd w:id="3"/>
+      <w:bookmarkEnd w:id="4"/>
       <w:r>
         <w:rPr>
           <w:rFonts w:ascii="Arial" w:hAnsi="Arial"/>
@@ -3508,13 +3414,15 @@
   </w:style>
   <w:style w:type="character" w:default="1" w:styleId="DefaultParagraphFont">
     <w:name w:val="Default Paragraph Font"/>
+    <w:uiPriority w:val="1"/>
+    <w:semiHidden/>
+    <w:unhideWhenUsed/>
   </w:style>
   <w:style w:type="table" w:default="1" w:styleId="TableNormal">
     <w:name w:val="Normal Table"/>
+    <w:uiPriority w:val="99"/>
     <w:semiHidden/>
-    <w:rPr>
-      <w:lang w:bidi="ar-SA"/>
-    </w:rPr>
+    <w:unhideWhenUsed/>
     <w:tblPr>
       <w:tblInd w:w="0" w:type="dxa"/>
       <w:tblCellMar>
@@ -3527,7 +3435,9 @@
   </w:style>
   <w:style w:type="numbering" w:default="1" w:styleId="NoList">
     <w:name w:val="No List"/>
+    <w:uiPriority w:val="99"/>
     <w:semiHidden/>
+    <w:unhideWhenUsed/>
   </w:style>
   <w:style w:type="paragraph" w:styleId="Footer">
     <w:name w:val="footer"/>
@@ -3877,8 +3787,8 @@
       <w:szCs w:val="24"/>
     </w:rPr>
   </w:style>
-  <w:style w:type="paragraph" w:styleId="ColorfulList-Accent1">
-    <w:name w:val="Colorful List Accent 1"/>
+  <w:style w:type="paragraph" w:customStyle="1" w:styleId="ColorfulList-Accent11">
+    <w:name w:val="Colorful List - Accent 11"/>
     <w:basedOn w:val="Normal"/>
     <w:uiPriority w:val="34"/>
     <w:qFormat/>

</xml_diff>

<commit_message>
Added interview notes and stuff
</commit_message>
<xml_diff>
--- a/project/documentation/Interactive Design Requirements_template.docx
+++ b/project/documentation/Interactive Design Requirements_template.docx
@@ -1,6 +1,6 @@
 
 <file path=word/document.xml><?xml version="1.0" encoding="utf-8"?>
-<w:document xmlns:wpc="http://schemas.microsoft.com/office/word/2010/wordprocessingCanvas" xmlns:cx="http://schemas.microsoft.com/office/drawing/2014/chartex" xmlns:cx1="http://schemas.microsoft.com/office/drawing/2015/9/8/chartex" xmlns:cx2="http://schemas.microsoft.com/office/drawing/2015/10/21/chartex" xmlns:cx3="http://schemas.microsoft.com/office/drawing/2016/5/9/chartex" xmlns:cx4="http://schemas.microsoft.com/office/drawing/2016/5/10/chartex" xmlns:cx5="http://schemas.microsoft.com/office/drawing/2016/5/11/chartex" xmlns:cx6="http://schemas.microsoft.com/office/drawing/2016/5/12/chartex" xmlns:cx7="http://schemas.microsoft.com/office/drawing/2016/5/13/chartex" xmlns:cx8="http://schemas.microsoft.com/office/drawing/2016/5/14/chartex" xmlns:mc="http://schemas.openxmlformats.org/markup-compatibility/2006" xmlns:aink="http://schemas.microsoft.com/office/drawing/2016/ink" xmlns:am3d="http://schemas.microsoft.com/office/drawing/2017/model3d" xmlns:o="urn:schemas-microsoft-com:office:office" xmlns:r="http://schemas.openxmlformats.org/officeDocument/2006/relationships" xmlns:m="http://schemas.openxmlformats.org/officeDocument/2006/math" xmlns:v="urn:schemas-microsoft-com:vml" xmlns:wp14="http://schemas.microsoft.com/office/word/2010/wordprocessingDrawing" xmlns:wp="http://schemas.openxmlformats.org/drawingml/2006/wordprocessingDrawing" xmlns:w10="urn:schemas-microsoft-com:office:word" xmlns:w="http://schemas.openxmlformats.org/wordprocessingml/2006/main" xmlns:w14="http://schemas.microsoft.com/office/word/2010/wordml" xmlns:w15="http://schemas.microsoft.com/office/word/2012/wordml" xmlns:w16cid="http://schemas.microsoft.com/office/word/2016/wordml/cid" xmlns:w16se="http://schemas.microsoft.com/office/word/2015/wordml/symex" xmlns:wpg="http://schemas.microsoft.com/office/word/2010/wordprocessingGroup" xmlns:wpi="http://schemas.microsoft.com/office/word/2010/wordprocessingInk" xmlns:wne="http://schemas.microsoft.com/office/word/2006/wordml" xmlns:wps="http://schemas.microsoft.com/office/word/2010/wordprocessingShape" mc:Ignorable="w14 w15 w16se w16cid wp14">
+<w:document xmlns:wpc="http://schemas.microsoft.com/office/word/2010/wordprocessingCanvas" xmlns:mo="http://schemas.microsoft.com/office/mac/office/2008/main" xmlns:mc="http://schemas.openxmlformats.org/markup-compatibility/2006" xmlns:mv="urn:schemas-microsoft-com:mac:vml" xmlns:o="urn:schemas-microsoft-com:office:office" xmlns:r="http://schemas.openxmlformats.org/officeDocument/2006/relationships" xmlns:m="http://schemas.openxmlformats.org/officeDocument/2006/math" xmlns:v="urn:schemas-microsoft-com:vml" xmlns:wp14="http://schemas.microsoft.com/office/word/2010/wordprocessingDrawing" xmlns:wp="http://schemas.openxmlformats.org/drawingml/2006/wordprocessingDrawing" xmlns:w10="urn:schemas-microsoft-com:office:word" xmlns:w="http://schemas.openxmlformats.org/wordprocessingml/2006/main" xmlns:w14="http://schemas.microsoft.com/office/word/2010/wordml" xmlns:w15="http://schemas.microsoft.com/office/word/2012/wordml" xmlns:wpg="http://schemas.microsoft.com/office/word/2010/wordprocessingGroup" xmlns:wpi="http://schemas.microsoft.com/office/word/2010/wordprocessingInk" xmlns:wne="http://schemas.microsoft.com/office/word/2006/wordml" xmlns:wps="http://schemas.microsoft.com/office/word/2010/wordprocessingShape" mc:Ignorable="w14 w15 wp14">
   <w:body>
     <w:p>
       <w:pPr>
@@ -244,13 +244,8 @@
           <w:p/>
           <w:p>
             <w:r>
-              <w:t xml:space="preserve">Kyle </w:t>
-            </w:r>
-            <w:proofErr w:type="spellStart"/>
-            <w:r>
-              <w:t>Kaniecki</w:t>
-            </w:r>
-            <w:proofErr w:type="spellEnd"/>
+              <w:t>Kyle Kaniecki</w:t>
+            </w:r>
           </w:p>
         </w:tc>
       </w:tr>
@@ -324,13 +319,8 @@
         <w:lastRenderedPageBreak/>
         <w:t xml:space="preserve">Remove any instructions and notes provided in the &lt; </w:t>
       </w:r>
-      <w:proofErr w:type="gramStart"/>
-      <w:r>
-        <w:t>&gt;‘</w:t>
-      </w:r>
-      <w:proofErr w:type="gramEnd"/>
-      <w:r>
-        <w:t>s</w:t>
+      <w:r>
+        <w:t>&gt;‘s</w:t>
       </w:r>
     </w:p>
     <w:p>
@@ -343,8 +333,6 @@
       <w:r>
         <w:t>Concept</w:t>
       </w:r>
-      <w:bookmarkStart w:id="2" w:name="_GoBack"/>
-      <w:bookmarkEnd w:id="2"/>
     </w:p>
     <w:p>
       <w:pPr>
@@ -364,25 +352,1222 @@
         <w:t>Interview/observation Notes</w:t>
       </w:r>
     </w:p>
-    <w:p>
-      <w:r>
-        <w:t>&lt;</w:t>
-      </w:r>
-      <w:r>
-        <w:rPr>
-          <w:rFonts w:ascii="Times New Roman" w:hAnsi="Times New Roman"/>
-          <w:i/>
-          <w:szCs w:val="24"/>
-        </w:rPr>
-        <w:t xml:space="preserve"> </w:t>
-      </w:r>
-      <w:r>
-        <w:t>Document the interview and observation process - who, what questions, what notes.</w:t>
-      </w:r>
-      <w:r>
-        <w:t>&gt;</w:t>
-      </w:r>
-    </w:p>
+    <w:tbl>
+      <w:tblPr>
+        <w:tblStyle w:val="TableGrid"/>
+        <w:tblW w:w="9780" w:type="dxa"/>
+        <w:tblLook w:val="04A0" w:firstRow="1" w:lastRow="0" w:firstColumn="1" w:lastColumn="0" w:noHBand="0" w:noVBand="1"/>
+      </w:tblPr>
+      <w:tblGrid>
+        <w:gridCol w:w="4890"/>
+        <w:gridCol w:w="4890"/>
+      </w:tblGrid>
+      <w:tr>
+        <w:trPr>
+          <w:trHeight w:val="432"/>
+        </w:trPr>
+        <w:tc>
+          <w:tcPr>
+            <w:tcW w:w="4890" w:type="dxa"/>
+          </w:tcPr>
+          <w:p>
+            <w:r>
+              <w:t>Who</w:t>
+            </w:r>
+          </w:p>
+        </w:tc>
+        <w:tc>
+          <w:tcPr>
+            <w:tcW w:w="4890" w:type="dxa"/>
+          </w:tcPr>
+          <w:p>
+            <w:r>
+              <w:t>Olivia Burkhart</w:t>
+            </w:r>
+          </w:p>
+        </w:tc>
+      </w:tr>
+      <w:tr>
+        <w:trPr>
+          <w:trHeight w:val="432"/>
+        </w:trPr>
+        <w:tc>
+          <w:tcPr>
+            <w:tcW w:w="4890" w:type="dxa"/>
+          </w:tcPr>
+          <w:p>
+            <w:r>
+              <w:t>Role</w:t>
+            </w:r>
+          </w:p>
+        </w:tc>
+        <w:tc>
+          <w:tcPr>
+            <w:tcW w:w="4890" w:type="dxa"/>
+          </w:tcPr>
+          <w:p>
+            <w:r>
+              <w:t>Student</w:t>
+            </w:r>
+          </w:p>
+        </w:tc>
+      </w:tr>
+      <w:tr>
+        <w:trPr>
+          <w:trHeight w:val="402"/>
+        </w:trPr>
+        <w:tc>
+          <w:tcPr>
+            <w:tcW w:w="4890" w:type="dxa"/>
+          </w:tcPr>
+          <w:p>
+            <w:r>
+              <w:t>Do you know what programming or coding is?</w:t>
+            </w:r>
+          </w:p>
+        </w:tc>
+        <w:tc>
+          <w:tcPr>
+            <w:tcW w:w="4890" w:type="dxa"/>
+          </w:tcPr>
+          <w:p>
+            <w:r>
+              <w:t>Yes, it makes up a computer and websites</w:t>
+            </w:r>
+          </w:p>
+        </w:tc>
+      </w:tr>
+      <w:tr>
+        <w:trPr>
+          <w:trHeight w:val="402"/>
+        </w:trPr>
+        <w:tc>
+          <w:tcPr>
+            <w:tcW w:w="4890" w:type="dxa"/>
+          </w:tcPr>
+          <w:p>
+            <w:r>
+              <w:t>Do you have any programming experience?</w:t>
+            </w:r>
+          </w:p>
+        </w:tc>
+        <w:tc>
+          <w:tcPr>
+            <w:tcW w:w="4890" w:type="dxa"/>
+          </w:tcPr>
+          <w:p>
+            <w:r>
+              <w:t>Yes, I learned how to make a website at a festival, but I don’t really remember much.</w:t>
+            </w:r>
+          </w:p>
+        </w:tc>
+      </w:tr>
+      <w:tr>
+        <w:trPr>
+          <w:trHeight w:val="402"/>
+        </w:trPr>
+        <w:tc>
+          <w:tcPr>
+            <w:tcW w:w="4890" w:type="dxa"/>
+          </w:tcPr>
+          <w:p>
+            <w:r>
+              <w:t>Would you be interested in learning how to program?</w:t>
+            </w:r>
+          </w:p>
+        </w:tc>
+        <w:tc>
+          <w:tcPr>
+            <w:tcW w:w="4890" w:type="dxa"/>
+          </w:tcPr>
+          <w:p>
+            <w:r>
+              <w:t>Yes, it would be good to make websites that other people could see</w:t>
+            </w:r>
+          </w:p>
+        </w:tc>
+      </w:tr>
+      <w:tr>
+        <w:trPr>
+          <w:trHeight w:val="402"/>
+        </w:trPr>
+        <w:tc>
+          <w:tcPr>
+            <w:tcW w:w="4890" w:type="dxa"/>
+          </w:tcPr>
+          <w:p>
+            <w:r>
+              <w:t>If you were required to learn programmng, how would you prefer to learn?</w:t>
+            </w:r>
+          </w:p>
+        </w:tc>
+        <w:tc>
+          <w:tcPr>
+            <w:tcW w:w="4890" w:type="dxa"/>
+          </w:tcPr>
+          <w:p>
+            <w:r>
+              <w:t>I would probably prefer to learn in class</w:t>
+            </w:r>
+          </w:p>
+          <w:p/>
+        </w:tc>
+      </w:tr>
+      <w:tr>
+        <w:trPr>
+          <w:trHeight w:val="402"/>
+        </w:trPr>
+        <w:tc>
+          <w:tcPr>
+            <w:tcW w:w="4890" w:type="dxa"/>
+          </w:tcPr>
+          <w:p>
+            <w:r>
+              <w:t>Have you heard of any programming lessons?</w:t>
+            </w:r>
+          </w:p>
+        </w:tc>
+        <w:tc>
+          <w:tcPr>
+            <w:tcW w:w="4890" w:type="dxa"/>
+          </w:tcPr>
+          <w:p>
+            <w:r>
+              <w:t>Yes, I know there are classes offered in high school</w:t>
+            </w:r>
+          </w:p>
+        </w:tc>
+      </w:tr>
+      <w:tr>
+        <w:trPr>
+          <w:trHeight w:val="402"/>
+        </w:trPr>
+        <w:tc>
+          <w:tcPr>
+            <w:tcW w:w="4890" w:type="dxa"/>
+          </w:tcPr>
+          <w:p>
+            <w:r>
+              <w:t>How long would you like to spend studying how to code?</w:t>
+            </w:r>
+          </w:p>
+        </w:tc>
+        <w:tc>
+          <w:tcPr>
+            <w:tcW w:w="4890" w:type="dxa"/>
+          </w:tcPr>
+          <w:p>
+            <w:r>
+              <w:t>30 mins</w:t>
+            </w:r>
+          </w:p>
+        </w:tc>
+      </w:tr>
+      <w:tr>
+        <w:trPr>
+          <w:trHeight w:val="402"/>
+        </w:trPr>
+        <w:tc>
+          <w:tcPr>
+            <w:tcW w:w="4890" w:type="dxa"/>
+          </w:tcPr>
+          <w:p>
+            <w:r>
+              <w:t>If there were a coding app, what would be the most important thing to you?</w:t>
+            </w:r>
+          </w:p>
+        </w:tc>
+        <w:tc>
+          <w:tcPr>
+            <w:tcW w:w="4890" w:type="dxa"/>
+          </w:tcPr>
+          <w:p>
+            <w:r>
+              <w:t>Tutorials, and I want it to teach me everything. I also want the tutorials to be repeatable.</w:t>
+            </w:r>
+          </w:p>
+        </w:tc>
+      </w:tr>
+    </w:tbl>
+    <w:p/>
+    <w:tbl>
+      <w:tblPr>
+        <w:tblStyle w:val="TableGrid"/>
+        <w:tblW w:w="9780" w:type="dxa"/>
+        <w:tblLook w:val="04A0" w:firstRow="1" w:lastRow="0" w:firstColumn="1" w:lastColumn="0" w:noHBand="0" w:noVBand="1"/>
+      </w:tblPr>
+      <w:tblGrid>
+        <w:gridCol w:w="4890"/>
+        <w:gridCol w:w="4890"/>
+      </w:tblGrid>
+      <w:tr>
+        <w:trPr>
+          <w:trHeight w:val="432"/>
+        </w:trPr>
+        <w:tc>
+          <w:tcPr>
+            <w:tcW w:w="4890" w:type="dxa"/>
+          </w:tcPr>
+          <w:p>
+            <w:r>
+              <w:t>Who</w:t>
+            </w:r>
+          </w:p>
+        </w:tc>
+        <w:tc>
+          <w:tcPr>
+            <w:tcW w:w="4890" w:type="dxa"/>
+          </w:tcPr>
+          <w:p>
+            <w:r>
+              <w:t>Elsie</w:t>
+            </w:r>
+          </w:p>
+        </w:tc>
+      </w:tr>
+      <w:tr>
+        <w:trPr>
+          <w:trHeight w:val="432"/>
+        </w:trPr>
+        <w:tc>
+          <w:tcPr>
+            <w:tcW w:w="4890" w:type="dxa"/>
+          </w:tcPr>
+          <w:p>
+            <w:r>
+              <w:t>Role</w:t>
+            </w:r>
+          </w:p>
+        </w:tc>
+        <w:tc>
+          <w:tcPr>
+            <w:tcW w:w="4890" w:type="dxa"/>
+          </w:tcPr>
+          <w:p>
+            <w:r>
+              <w:t>Student</w:t>
+            </w:r>
+          </w:p>
+        </w:tc>
+      </w:tr>
+      <w:tr>
+        <w:trPr>
+          <w:trHeight w:val="402"/>
+        </w:trPr>
+        <w:tc>
+          <w:tcPr>
+            <w:tcW w:w="4890" w:type="dxa"/>
+          </w:tcPr>
+          <w:p>
+            <w:r>
+              <w:t>Do you know what programming or coding is?</w:t>
+            </w:r>
+          </w:p>
+        </w:tc>
+        <w:tc>
+          <w:tcPr>
+            <w:tcW w:w="4890" w:type="dxa"/>
+          </w:tcPr>
+          <w:p>
+            <w:r>
+              <w:t>Yes, it makes up a computer and websites</w:t>
+            </w:r>
+          </w:p>
+        </w:tc>
+      </w:tr>
+      <w:tr>
+        <w:trPr>
+          <w:trHeight w:val="402"/>
+        </w:trPr>
+        <w:tc>
+          <w:tcPr>
+            <w:tcW w:w="4890" w:type="dxa"/>
+          </w:tcPr>
+          <w:p>
+            <w:r>
+              <w:t>Do you have any programming experience?</w:t>
+            </w:r>
+          </w:p>
+        </w:tc>
+        <w:tc>
+          <w:tcPr>
+            <w:tcW w:w="4890" w:type="dxa"/>
+          </w:tcPr>
+          <w:p>
+            <w:r>
+              <w:t xml:space="preserve">Yes, I </w:t>
+            </w:r>
+            <w:r>
+              <w:t>made a little game in class</w:t>
+            </w:r>
+            <w:r>
+              <w:t>.</w:t>
+            </w:r>
+          </w:p>
+        </w:tc>
+      </w:tr>
+      <w:tr>
+        <w:trPr>
+          <w:trHeight w:val="402"/>
+        </w:trPr>
+        <w:tc>
+          <w:tcPr>
+            <w:tcW w:w="4890" w:type="dxa"/>
+          </w:tcPr>
+          <w:p>
+            <w:r>
+              <w:t>Would you be interested in learning how to program?</w:t>
+            </w:r>
+          </w:p>
+        </w:tc>
+        <w:tc>
+          <w:tcPr>
+            <w:tcW w:w="4890" w:type="dxa"/>
+          </w:tcPr>
+          <w:p>
+            <w:r>
+              <w:t xml:space="preserve">Yes, it would be </w:t>
+            </w:r>
+            <w:r>
+              <w:t>cool</w:t>
+            </w:r>
+          </w:p>
+        </w:tc>
+      </w:tr>
+      <w:tr>
+        <w:trPr>
+          <w:trHeight w:val="402"/>
+        </w:trPr>
+        <w:tc>
+          <w:tcPr>
+            <w:tcW w:w="4890" w:type="dxa"/>
+          </w:tcPr>
+          <w:p>
+            <w:r>
+              <w:t>If you were required to learn programmng, how would you prefer to learn?</w:t>
+            </w:r>
+          </w:p>
+        </w:tc>
+        <w:tc>
+          <w:tcPr>
+            <w:tcW w:w="4890" w:type="dxa"/>
+          </w:tcPr>
+          <w:p>
+            <w:r>
+              <w:t>I would probably prefer to learn in class</w:t>
+            </w:r>
+          </w:p>
+          <w:p/>
+        </w:tc>
+      </w:tr>
+      <w:tr>
+        <w:trPr>
+          <w:trHeight w:val="402"/>
+        </w:trPr>
+        <w:tc>
+          <w:tcPr>
+            <w:tcW w:w="4890" w:type="dxa"/>
+          </w:tcPr>
+          <w:p>
+            <w:r>
+              <w:t>Have you heard of any programming lessons?</w:t>
+            </w:r>
+          </w:p>
+        </w:tc>
+        <w:tc>
+          <w:tcPr>
+            <w:tcW w:w="4890" w:type="dxa"/>
+          </w:tcPr>
+          <w:p>
+            <w:r>
+              <w:t>No, not really</w:t>
+            </w:r>
+          </w:p>
+        </w:tc>
+      </w:tr>
+      <w:tr>
+        <w:trPr>
+          <w:trHeight w:val="402"/>
+        </w:trPr>
+        <w:tc>
+          <w:tcPr>
+            <w:tcW w:w="4890" w:type="dxa"/>
+          </w:tcPr>
+          <w:p>
+            <w:r>
+              <w:t>How long would you like to spend studying how to code?</w:t>
+            </w:r>
+          </w:p>
+        </w:tc>
+        <w:tc>
+          <w:tcPr>
+            <w:tcW w:w="4890" w:type="dxa"/>
+          </w:tcPr>
+          <w:p>
+            <w:r>
+              <w:t>30 mins</w:t>
+            </w:r>
+          </w:p>
+        </w:tc>
+      </w:tr>
+      <w:tr>
+        <w:trPr>
+          <w:trHeight w:val="402"/>
+        </w:trPr>
+        <w:tc>
+          <w:tcPr>
+            <w:tcW w:w="4890" w:type="dxa"/>
+          </w:tcPr>
+          <w:p>
+            <w:r>
+              <w:t>If there were a coding app, what would be the most important thing to you?</w:t>
+            </w:r>
+          </w:p>
+        </w:tc>
+        <w:tc>
+          <w:tcPr>
+            <w:tcW w:w="4890" w:type="dxa"/>
+          </w:tcPr>
+          <w:p>
+            <w:r>
+              <w:t>I want there to be an emphasis on teaching style</w:t>
+            </w:r>
+          </w:p>
+        </w:tc>
+      </w:tr>
+    </w:tbl>
+    <w:p/>
+    <w:tbl>
+      <w:tblPr>
+        <w:tblStyle w:val="TableGrid"/>
+        <w:tblW w:w="9780" w:type="dxa"/>
+        <w:tblLook w:val="04A0" w:firstRow="1" w:lastRow="0" w:firstColumn="1" w:lastColumn="0" w:noHBand="0" w:noVBand="1"/>
+      </w:tblPr>
+      <w:tblGrid>
+        <w:gridCol w:w="4890"/>
+        <w:gridCol w:w="4890"/>
+      </w:tblGrid>
+      <w:tr>
+        <w:trPr>
+          <w:trHeight w:val="432"/>
+        </w:trPr>
+        <w:tc>
+          <w:tcPr>
+            <w:tcW w:w="4890" w:type="dxa"/>
+          </w:tcPr>
+          <w:p>
+            <w:r>
+              <w:lastRenderedPageBreak/>
+              <w:t>Who</w:t>
+            </w:r>
+          </w:p>
+        </w:tc>
+        <w:tc>
+          <w:tcPr>
+            <w:tcW w:w="4890" w:type="dxa"/>
+          </w:tcPr>
+          <w:p>
+            <w:r>
+              <w:t>Virginia</w:t>
+            </w:r>
+          </w:p>
+        </w:tc>
+      </w:tr>
+      <w:tr>
+        <w:trPr>
+          <w:trHeight w:val="432"/>
+        </w:trPr>
+        <w:tc>
+          <w:tcPr>
+            <w:tcW w:w="4890" w:type="dxa"/>
+          </w:tcPr>
+          <w:p>
+            <w:r>
+              <w:t>Role</w:t>
+            </w:r>
+          </w:p>
+        </w:tc>
+        <w:tc>
+          <w:tcPr>
+            <w:tcW w:w="4890" w:type="dxa"/>
+          </w:tcPr>
+          <w:p>
+            <w:r>
+              <w:t>Student</w:t>
+            </w:r>
+          </w:p>
+        </w:tc>
+      </w:tr>
+      <w:tr>
+        <w:trPr>
+          <w:trHeight w:val="402"/>
+        </w:trPr>
+        <w:tc>
+          <w:tcPr>
+            <w:tcW w:w="4890" w:type="dxa"/>
+          </w:tcPr>
+          <w:p>
+            <w:r>
+              <w:t>Do you know what programming or coding is?</w:t>
+            </w:r>
+          </w:p>
+        </w:tc>
+        <w:tc>
+          <w:tcPr>
+            <w:tcW w:w="4890" w:type="dxa"/>
+          </w:tcPr>
+          <w:p>
+            <w:r>
+              <w:t>Yes, it</w:t>
+            </w:r>
+            <w:r>
+              <w:t xml:space="preserve"> sets up stuff to create stuff, like websites</w:t>
+            </w:r>
+          </w:p>
+        </w:tc>
+      </w:tr>
+      <w:tr>
+        <w:trPr>
+          <w:trHeight w:val="402"/>
+        </w:trPr>
+        <w:tc>
+          <w:tcPr>
+            <w:tcW w:w="4890" w:type="dxa"/>
+          </w:tcPr>
+          <w:p>
+            <w:r>
+              <w:t>Do you have any programming experience?</w:t>
+            </w:r>
+          </w:p>
+        </w:tc>
+        <w:tc>
+          <w:tcPr>
+            <w:tcW w:w="4890" w:type="dxa"/>
+          </w:tcPr>
+          <w:p>
+            <w:r>
+              <w:t>No</w:t>
+            </w:r>
+          </w:p>
+        </w:tc>
+      </w:tr>
+      <w:tr>
+        <w:trPr>
+          <w:trHeight w:val="402"/>
+        </w:trPr>
+        <w:tc>
+          <w:tcPr>
+            <w:tcW w:w="4890" w:type="dxa"/>
+          </w:tcPr>
+          <w:p>
+            <w:r>
+              <w:t>Would you be interested in learning how to program?</w:t>
+            </w:r>
+          </w:p>
+        </w:tc>
+        <w:tc>
+          <w:tcPr>
+            <w:tcW w:w="4890" w:type="dxa"/>
+          </w:tcPr>
+          <w:p>
+            <w:r>
+              <w:t>No</w:t>
+            </w:r>
+          </w:p>
+        </w:tc>
+      </w:tr>
+      <w:tr>
+        <w:trPr>
+          <w:trHeight w:val="402"/>
+        </w:trPr>
+        <w:tc>
+          <w:tcPr>
+            <w:tcW w:w="4890" w:type="dxa"/>
+          </w:tcPr>
+          <w:p>
+            <w:r>
+              <w:t>If you were required to learn programmng, how would you prefer to learn?</w:t>
+            </w:r>
+          </w:p>
+        </w:tc>
+        <w:tc>
+          <w:tcPr>
+            <w:tcW w:w="4890" w:type="dxa"/>
+          </w:tcPr>
+          <w:p>
+            <w:r>
+              <w:t>I would prefer to learn this from a tutor</w:t>
+            </w:r>
+          </w:p>
+          <w:p/>
+        </w:tc>
+      </w:tr>
+      <w:tr>
+        <w:trPr>
+          <w:trHeight w:val="422"/>
+        </w:trPr>
+        <w:tc>
+          <w:tcPr>
+            <w:tcW w:w="4890" w:type="dxa"/>
+          </w:tcPr>
+          <w:p>
+            <w:r>
+              <w:t>Have you heard of any programming lessons?</w:t>
+            </w:r>
+          </w:p>
+        </w:tc>
+        <w:tc>
+          <w:tcPr>
+            <w:tcW w:w="4890" w:type="dxa"/>
+          </w:tcPr>
+          <w:p>
+            <w:r>
+              <w:t>I took a video gaming class once</w:t>
+            </w:r>
+          </w:p>
+        </w:tc>
+      </w:tr>
+      <w:tr>
+        <w:trPr>
+          <w:trHeight w:val="402"/>
+        </w:trPr>
+        <w:tc>
+          <w:tcPr>
+            <w:tcW w:w="4890" w:type="dxa"/>
+          </w:tcPr>
+          <w:p>
+            <w:r>
+              <w:t>How long would you like to spend studying how to code?</w:t>
+            </w:r>
+          </w:p>
+        </w:tc>
+        <w:tc>
+          <w:tcPr>
+            <w:tcW w:w="4890" w:type="dxa"/>
+          </w:tcPr>
+          <w:p>
+            <w:r>
+              <w:t>45</w:t>
+            </w:r>
+            <w:r>
+              <w:t xml:space="preserve"> mins</w:t>
+            </w:r>
+          </w:p>
+        </w:tc>
+      </w:tr>
+      <w:tr>
+        <w:trPr>
+          <w:trHeight w:val="402"/>
+        </w:trPr>
+        <w:tc>
+          <w:tcPr>
+            <w:tcW w:w="4890" w:type="dxa"/>
+          </w:tcPr>
+          <w:p>
+            <w:r>
+              <w:t>If there were a coding app, what would be the most important thing to you?</w:t>
+            </w:r>
+          </w:p>
+        </w:tc>
+        <w:tc>
+          <w:tcPr>
+            <w:tcW w:w="4890" w:type="dxa"/>
+          </w:tcPr>
+          <w:p>
+            <w:r>
+              <w:t>I want there to be an emphasis on teaching style</w:t>
+            </w:r>
+          </w:p>
+        </w:tc>
+      </w:tr>
+    </w:tbl>
+    <w:p/>
+    <w:tbl>
+      <w:tblPr>
+        <w:tblStyle w:val="TableGrid"/>
+        <w:tblW w:w="9780" w:type="dxa"/>
+        <w:tblLook w:val="04A0" w:firstRow="1" w:lastRow="0" w:firstColumn="1" w:lastColumn="0" w:noHBand="0" w:noVBand="1"/>
+      </w:tblPr>
+      <w:tblGrid>
+        <w:gridCol w:w="4890"/>
+        <w:gridCol w:w="4890"/>
+      </w:tblGrid>
+      <w:tr>
+        <w:trPr>
+          <w:trHeight w:val="432"/>
+        </w:trPr>
+        <w:tc>
+          <w:tcPr>
+            <w:tcW w:w="4890" w:type="dxa"/>
+          </w:tcPr>
+          <w:p>
+            <w:r>
+              <w:t>Who</w:t>
+            </w:r>
+          </w:p>
+        </w:tc>
+        <w:tc>
+          <w:tcPr>
+            <w:tcW w:w="4890" w:type="dxa"/>
+          </w:tcPr>
+          <w:p>
+            <w:r>
+              <w:t>Jaimey</w:t>
+            </w:r>
+          </w:p>
+        </w:tc>
+      </w:tr>
+      <w:tr>
+        <w:trPr>
+          <w:trHeight w:val="432"/>
+        </w:trPr>
+        <w:tc>
+          <w:tcPr>
+            <w:tcW w:w="4890" w:type="dxa"/>
+          </w:tcPr>
+          <w:p>
+            <w:r>
+              <w:t>Role</w:t>
+            </w:r>
+          </w:p>
+        </w:tc>
+        <w:tc>
+          <w:tcPr>
+            <w:tcW w:w="4890" w:type="dxa"/>
+          </w:tcPr>
+          <w:p>
+            <w:r>
+              <w:t>Student</w:t>
+            </w:r>
+          </w:p>
+        </w:tc>
+      </w:tr>
+      <w:tr>
+        <w:trPr>
+          <w:trHeight w:val="402"/>
+        </w:trPr>
+        <w:tc>
+          <w:tcPr>
+            <w:tcW w:w="4890" w:type="dxa"/>
+          </w:tcPr>
+          <w:p>
+            <w:r>
+              <w:t>Do you know what programming or coding is?</w:t>
+            </w:r>
+          </w:p>
+        </w:tc>
+        <w:tc>
+          <w:tcPr>
+            <w:tcW w:w="4890" w:type="dxa"/>
+          </w:tcPr>
+          <w:p>
+            <w:r>
+              <w:t>Yes, it is like hacking</w:t>
+            </w:r>
+          </w:p>
+        </w:tc>
+      </w:tr>
+      <w:tr>
+        <w:trPr>
+          <w:trHeight w:val="402"/>
+        </w:trPr>
+        <w:tc>
+          <w:tcPr>
+            <w:tcW w:w="4890" w:type="dxa"/>
+          </w:tcPr>
+          <w:p>
+            <w:r>
+              <w:t>Do you have any programming experience?</w:t>
+            </w:r>
+          </w:p>
+        </w:tc>
+        <w:tc>
+          <w:tcPr>
+            <w:tcW w:w="4890" w:type="dxa"/>
+          </w:tcPr>
+          <w:p>
+            <w:r>
+              <w:t>No</w:t>
+            </w:r>
+          </w:p>
+        </w:tc>
+      </w:tr>
+      <w:tr>
+        <w:trPr>
+          <w:trHeight w:val="402"/>
+        </w:trPr>
+        <w:tc>
+          <w:tcPr>
+            <w:tcW w:w="4890" w:type="dxa"/>
+          </w:tcPr>
+          <w:p>
+            <w:r>
+              <w:t>Would you be interested in learning how to program?</w:t>
+            </w:r>
+          </w:p>
+        </w:tc>
+        <w:tc>
+          <w:tcPr>
+            <w:tcW w:w="4890" w:type="dxa"/>
+          </w:tcPr>
+          <w:p>
+            <w:r>
+              <w:t>No</w:t>
+            </w:r>
+          </w:p>
+        </w:tc>
+      </w:tr>
+      <w:tr>
+        <w:trPr>
+          <w:trHeight w:val="402"/>
+        </w:trPr>
+        <w:tc>
+          <w:tcPr>
+            <w:tcW w:w="4890" w:type="dxa"/>
+          </w:tcPr>
+          <w:p>
+            <w:r>
+              <w:t>If you were required to learn programmng, how would you prefer to learn?</w:t>
+            </w:r>
+          </w:p>
+        </w:tc>
+        <w:tc>
+          <w:tcPr>
+            <w:tcW w:w="4890" w:type="dxa"/>
+          </w:tcPr>
+          <w:p>
+            <w:r>
+              <w:t xml:space="preserve">I would prefer to learn </w:t>
+            </w:r>
+            <w:r>
+              <w:t>this in a class</w:t>
+            </w:r>
+          </w:p>
+          <w:p/>
+        </w:tc>
+      </w:tr>
+      <w:tr>
+        <w:trPr>
+          <w:trHeight w:val="422"/>
+        </w:trPr>
+        <w:tc>
+          <w:tcPr>
+            <w:tcW w:w="4890" w:type="dxa"/>
+          </w:tcPr>
+          <w:p>
+            <w:r>
+              <w:t>Have you heard of any programming lessons?</w:t>
+            </w:r>
+          </w:p>
+        </w:tc>
+        <w:tc>
+          <w:tcPr>
+            <w:tcW w:w="4890" w:type="dxa"/>
+          </w:tcPr>
+          <w:p>
+            <w:r>
+              <w:t>No</w:t>
+            </w:r>
+          </w:p>
+        </w:tc>
+      </w:tr>
+      <w:tr>
+        <w:trPr>
+          <w:trHeight w:val="402"/>
+        </w:trPr>
+        <w:tc>
+          <w:tcPr>
+            <w:tcW w:w="4890" w:type="dxa"/>
+          </w:tcPr>
+          <w:p>
+            <w:r>
+              <w:t>How long would you like to spend studying how to code?</w:t>
+            </w:r>
+          </w:p>
+        </w:tc>
+        <w:tc>
+          <w:tcPr>
+            <w:tcW w:w="4890" w:type="dxa"/>
+          </w:tcPr>
+          <w:p>
+            <w:r>
+              <w:t>45 mins</w:t>
+            </w:r>
+          </w:p>
+        </w:tc>
+      </w:tr>
+      <w:tr>
+        <w:trPr>
+          <w:trHeight w:val="402"/>
+        </w:trPr>
+        <w:tc>
+          <w:tcPr>
+            <w:tcW w:w="4890" w:type="dxa"/>
+          </w:tcPr>
+          <w:p>
+            <w:r>
+              <w:t>If there were a coding app, what would be the most important thing to you?</w:t>
+            </w:r>
+          </w:p>
+        </w:tc>
+        <w:tc>
+          <w:tcPr>
+            <w:tcW w:w="4890" w:type="dxa"/>
+          </w:tcPr>
+          <w:p>
+            <w:r>
+              <w:t xml:space="preserve">I want there to be an emphasis on </w:t>
+            </w:r>
+            <w:r>
+              <w:t>what the site looks like and how good it looks</w:t>
+            </w:r>
+          </w:p>
+        </w:tc>
+      </w:tr>
+    </w:tbl>
+    <w:p/>
+    <w:tbl>
+      <w:tblPr>
+        <w:tblStyle w:val="TableGrid"/>
+        <w:tblW w:w="9780" w:type="dxa"/>
+        <w:tblLook w:val="04A0" w:firstRow="1" w:lastRow="0" w:firstColumn="1" w:lastColumn="0" w:noHBand="0" w:noVBand="1"/>
+      </w:tblPr>
+      <w:tblGrid>
+        <w:gridCol w:w="4890"/>
+        <w:gridCol w:w="4890"/>
+      </w:tblGrid>
+      <w:tr>
+        <w:trPr>
+          <w:trHeight w:val="432"/>
+        </w:trPr>
+        <w:tc>
+          <w:tcPr>
+            <w:tcW w:w="4890" w:type="dxa"/>
+          </w:tcPr>
+          <w:p>
+            <w:r>
+              <w:t>Who</w:t>
+            </w:r>
+          </w:p>
+        </w:tc>
+        <w:tc>
+          <w:tcPr>
+            <w:tcW w:w="4890" w:type="dxa"/>
+          </w:tcPr>
+          <w:p>
+            <w:r>
+              <w:t>Oona Lim</w:t>
+            </w:r>
+          </w:p>
+        </w:tc>
+      </w:tr>
+      <w:tr>
+        <w:trPr>
+          <w:trHeight w:val="432"/>
+        </w:trPr>
+        <w:tc>
+          <w:tcPr>
+            <w:tcW w:w="4890" w:type="dxa"/>
+          </w:tcPr>
+          <w:p>
+            <w:r>
+              <w:t>Role</w:t>
+            </w:r>
+          </w:p>
+        </w:tc>
+        <w:tc>
+          <w:tcPr>
+            <w:tcW w:w="4890" w:type="dxa"/>
+          </w:tcPr>
+          <w:p>
+            <w:r>
+              <w:t>Parent</w:t>
+            </w:r>
+          </w:p>
+        </w:tc>
+      </w:tr>
+      <w:tr>
+        <w:trPr>
+          <w:trHeight w:val="402"/>
+        </w:trPr>
+        <w:tc>
+          <w:tcPr>
+            <w:tcW w:w="4890" w:type="dxa"/>
+          </w:tcPr>
+          <w:p>
+            <w:r>
+              <w:t>Do you know what programming or coding is?</w:t>
+            </w:r>
+          </w:p>
+        </w:tc>
+        <w:tc>
+          <w:tcPr>
+            <w:tcW w:w="4890" w:type="dxa"/>
+          </w:tcPr>
+          <w:p>
+            <w:r>
+              <w:t>Yes</w:t>
+            </w:r>
+          </w:p>
+        </w:tc>
+      </w:tr>
+      <w:tr>
+        <w:trPr>
+          <w:trHeight w:val="402"/>
+        </w:trPr>
+        <w:tc>
+          <w:tcPr>
+            <w:tcW w:w="4890" w:type="dxa"/>
+          </w:tcPr>
+          <w:p>
+            <w:r>
+              <w:t>Do you have any programming experience?</w:t>
+            </w:r>
+          </w:p>
+        </w:tc>
+        <w:tc>
+          <w:tcPr>
+            <w:tcW w:w="4890" w:type="dxa"/>
+          </w:tcPr>
+          <w:p>
+            <w:r>
+              <w:t>No</w:t>
+            </w:r>
+          </w:p>
+        </w:tc>
+      </w:tr>
+      <w:tr>
+        <w:trPr>
+          <w:trHeight w:val="402"/>
+        </w:trPr>
+        <w:tc>
+          <w:tcPr>
+            <w:tcW w:w="4890" w:type="dxa"/>
+          </w:tcPr>
+          <w:p>
+            <w:r>
+              <w:t>Would you be interested in learning how to program?</w:t>
+            </w:r>
+          </w:p>
+        </w:tc>
+        <w:tc>
+          <w:tcPr>
+            <w:tcW w:w="4890" w:type="dxa"/>
+          </w:tcPr>
+          <w:p>
+            <w:r>
+              <w:t>Yes</w:t>
+            </w:r>
+          </w:p>
+        </w:tc>
+      </w:tr>
+      <w:tr>
+        <w:trPr>
+          <w:trHeight w:val="402"/>
+        </w:trPr>
+        <w:tc>
+          <w:tcPr>
+            <w:tcW w:w="4890" w:type="dxa"/>
+          </w:tcPr>
+          <w:p>
+            <w:r>
+              <w:t>If you were required to learn programmng, how would you prefer to learn?</w:t>
+            </w:r>
+          </w:p>
+        </w:tc>
+        <w:tc>
+          <w:tcPr>
+            <w:tcW w:w="4890" w:type="dxa"/>
+          </w:tcPr>
+          <w:p>
+            <w:r>
+              <w:t>I would p</w:t>
+            </w:r>
+            <w:r>
+              <w:t>refer my kids to learn this in class, since it tends to be easier than nagging them about an online class</w:t>
+            </w:r>
+          </w:p>
+        </w:tc>
+      </w:tr>
+      <w:tr>
+        <w:trPr>
+          <w:trHeight w:val="422"/>
+        </w:trPr>
+        <w:tc>
+          <w:tcPr>
+            <w:tcW w:w="4890" w:type="dxa"/>
+          </w:tcPr>
+          <w:p>
+            <w:r>
+              <w:t>Have you heard of any programming lessons?</w:t>
+            </w:r>
+          </w:p>
+        </w:tc>
+        <w:tc>
+          <w:tcPr>
+            <w:tcW w:w="4890" w:type="dxa"/>
+          </w:tcPr>
+          <w:p>
+            <w:r>
+              <w:t>Class</w:t>
+            </w:r>
+          </w:p>
+        </w:tc>
+      </w:tr>
+      <w:tr>
+        <w:trPr>
+          <w:trHeight w:val="402"/>
+        </w:trPr>
+        <w:tc>
+          <w:tcPr>
+            <w:tcW w:w="4890" w:type="dxa"/>
+          </w:tcPr>
+          <w:p>
+            <w:r>
+              <w:t>How long would you like to spend studying how to code?</w:t>
+            </w:r>
+          </w:p>
+        </w:tc>
+        <w:tc>
+          <w:tcPr>
+            <w:tcW w:w="4890" w:type="dxa"/>
+          </w:tcPr>
+          <w:p>
+            <w:r>
+              <w:t>30 mins</w:t>
+            </w:r>
+          </w:p>
+        </w:tc>
+      </w:tr>
+      <w:tr>
+        <w:trPr>
+          <w:trHeight w:val="402"/>
+        </w:trPr>
+        <w:tc>
+          <w:tcPr>
+            <w:tcW w:w="4890" w:type="dxa"/>
+          </w:tcPr>
+          <w:p>
+            <w:r>
+              <w:lastRenderedPageBreak/>
+              <w:t>If there were a coding app, what would be the most important thing to you?</w:t>
+            </w:r>
+          </w:p>
+        </w:tc>
+        <w:tc>
+          <w:tcPr>
+            <w:tcW w:w="4890" w:type="dxa"/>
+          </w:tcPr>
+          <w:p>
+            <w:r>
+              <w:t>I want there to be an emphasis on content, especially content that makes it fun to learn so they don’t lose focus</w:t>
+            </w:r>
+            <w:bookmarkStart w:id="2" w:name="_GoBack"/>
+            <w:bookmarkEnd w:id="2"/>
+          </w:p>
+        </w:tc>
+      </w:tr>
+    </w:tbl>
     <w:p/>
     <w:p>
       <w:pPr>
@@ -1802,17 +2987,8 @@
                 <w:rFonts w:ascii="Times New Roman" w:hAnsi="Times New Roman"/>
                 <w:i w:val="0"/>
               </w:rPr>
-              <w:t xml:space="preserve">Has a programming license to teach, Any gender, Any </w:t>
-            </w:r>
-            <w:proofErr w:type="gramStart"/>
-            <w:r>
-              <w:rPr>
-                <w:rFonts w:ascii="Times New Roman" w:hAnsi="Times New Roman"/>
-                <w:i w:val="0"/>
-              </w:rPr>
-              <w:t>age.</w:t>
-            </w:r>
-            <w:proofErr w:type="gramEnd"/>
+              <w:t>Has a programming license to teach, Any gender, Any age.</w:t>
+            </w:r>
           </w:p>
         </w:tc>
       </w:tr>
@@ -1850,7 +3026,7 @@
           <w:noProof/>
         </w:rPr>
         <w:drawing>
-          <wp:inline distT="0" distB="0" distL="0" distR="0">
+          <wp:inline distT="0" distB="0" distL="0" distR="0" wp14:anchorId="73750BDD" wp14:editId="6C5515C4">
             <wp:extent cx="6126480" cy="4986655"/>
             <wp:effectExtent l="0" t="0" r="0" b="4445"/>
             <wp:docPr id="2" name="Picture 2"/>
@@ -1947,7 +3123,6 @@
         <w:pStyle w:val="Heading1"/>
       </w:pPr>
       <w:r>
-        <w:lastRenderedPageBreak/>
         <w:t>Interactive Design Requirement</w:t>
       </w:r>
       <w:r>
@@ -1984,6 +3159,7 @@
       <w:bookmarkStart w:id="3" w:name="_Toc26969077"/>
       <w:bookmarkStart w:id="4" w:name="_Toc439994690"/>
       <w:r>
+        <w:lastRenderedPageBreak/>
         <w:t>Usability Requirements</w:t>
       </w:r>
       <w:bookmarkEnd w:id="3"/>
@@ -2257,7 +3433,7 @@
 </file>
 
 <file path=word/endnotes.xml><?xml version="1.0" encoding="utf-8"?>
-<w:endnotes xmlns:wpc="http://schemas.microsoft.com/office/word/2010/wordprocessingCanvas" xmlns:cx="http://schemas.microsoft.com/office/drawing/2014/chartex" xmlns:cx1="http://schemas.microsoft.com/office/drawing/2015/9/8/chartex" xmlns:cx2="http://schemas.microsoft.com/office/drawing/2015/10/21/chartex" xmlns:cx3="http://schemas.microsoft.com/office/drawing/2016/5/9/chartex" xmlns:cx4="http://schemas.microsoft.com/office/drawing/2016/5/10/chartex" xmlns:cx5="http://schemas.microsoft.com/office/drawing/2016/5/11/chartex" xmlns:cx6="http://schemas.microsoft.com/office/drawing/2016/5/12/chartex" xmlns:cx7="http://schemas.microsoft.com/office/drawing/2016/5/13/chartex" xmlns:cx8="http://schemas.microsoft.com/office/drawing/2016/5/14/chartex" xmlns:mc="http://schemas.openxmlformats.org/markup-compatibility/2006" xmlns:aink="http://schemas.microsoft.com/office/drawing/2016/ink" xmlns:am3d="http://schemas.microsoft.com/office/drawing/2017/model3d" xmlns:o="urn:schemas-microsoft-com:office:office" xmlns:r="http://schemas.openxmlformats.org/officeDocument/2006/relationships" xmlns:m="http://schemas.openxmlformats.org/officeDocument/2006/math" xmlns:v="urn:schemas-microsoft-com:vml" xmlns:wp14="http://schemas.microsoft.com/office/word/2010/wordprocessingDrawing" xmlns:wp="http://schemas.openxmlformats.org/drawingml/2006/wordprocessingDrawing" xmlns:w10="urn:schemas-microsoft-com:office:word" xmlns:w="http://schemas.openxmlformats.org/wordprocessingml/2006/main" xmlns:w14="http://schemas.microsoft.com/office/word/2010/wordml" xmlns:w15="http://schemas.microsoft.com/office/word/2012/wordml" xmlns:w16cid="http://schemas.microsoft.com/office/word/2016/wordml/cid" xmlns:w16se="http://schemas.microsoft.com/office/word/2015/wordml/symex" xmlns:wpg="http://schemas.microsoft.com/office/word/2010/wordprocessingGroup" xmlns:wpi="http://schemas.microsoft.com/office/word/2010/wordprocessingInk" xmlns:wne="http://schemas.microsoft.com/office/word/2006/wordml" xmlns:wps="http://schemas.microsoft.com/office/word/2010/wordprocessingShape" mc:Ignorable="w14 w15 w16se w16cid wp14">
+<w:endnotes xmlns:wpc="http://schemas.microsoft.com/office/word/2010/wordprocessingCanvas" xmlns:mo="http://schemas.microsoft.com/office/mac/office/2008/main" xmlns:mc="http://schemas.openxmlformats.org/markup-compatibility/2006" xmlns:mv="urn:schemas-microsoft-com:mac:vml" xmlns:o="urn:schemas-microsoft-com:office:office" xmlns:r="http://schemas.openxmlformats.org/officeDocument/2006/relationships" xmlns:m="http://schemas.openxmlformats.org/officeDocument/2006/math" xmlns:v="urn:schemas-microsoft-com:vml" xmlns:wp14="http://schemas.microsoft.com/office/word/2010/wordprocessingDrawing" xmlns:wp="http://schemas.openxmlformats.org/drawingml/2006/wordprocessingDrawing" xmlns:w10="urn:schemas-microsoft-com:office:word" xmlns:w="http://schemas.openxmlformats.org/wordprocessingml/2006/main" xmlns:w14="http://schemas.microsoft.com/office/word/2010/wordml" xmlns:w15="http://schemas.microsoft.com/office/word/2012/wordml" xmlns:wpg="http://schemas.microsoft.com/office/word/2010/wordprocessingGroup" xmlns:wpi="http://schemas.microsoft.com/office/word/2010/wordprocessingInk" xmlns:wne="http://schemas.microsoft.com/office/word/2006/wordml" xmlns:wps="http://schemas.microsoft.com/office/word/2010/wordprocessingShape" mc:Ignorable="w14 w15 wp14">
   <w:endnote w:type="separator" w:id="-1">
     <w:p>
       <w:pPr>
@@ -2282,7 +3458,7 @@
 </file>
 
 <file path=word/footnotes.xml><?xml version="1.0" encoding="utf-8"?>
-<w:footnotes xmlns:wpc="http://schemas.microsoft.com/office/word/2010/wordprocessingCanvas" xmlns:cx="http://schemas.microsoft.com/office/drawing/2014/chartex" xmlns:cx1="http://schemas.microsoft.com/office/drawing/2015/9/8/chartex" xmlns:cx2="http://schemas.microsoft.com/office/drawing/2015/10/21/chartex" xmlns:cx3="http://schemas.microsoft.com/office/drawing/2016/5/9/chartex" xmlns:cx4="http://schemas.microsoft.com/office/drawing/2016/5/10/chartex" xmlns:cx5="http://schemas.microsoft.com/office/drawing/2016/5/11/chartex" xmlns:cx6="http://schemas.microsoft.com/office/drawing/2016/5/12/chartex" xmlns:cx7="http://schemas.microsoft.com/office/drawing/2016/5/13/chartex" xmlns:cx8="http://schemas.microsoft.com/office/drawing/2016/5/14/chartex" xmlns:mc="http://schemas.openxmlformats.org/markup-compatibility/2006" xmlns:aink="http://schemas.microsoft.com/office/drawing/2016/ink" xmlns:am3d="http://schemas.microsoft.com/office/drawing/2017/model3d" xmlns:o="urn:schemas-microsoft-com:office:office" xmlns:r="http://schemas.openxmlformats.org/officeDocument/2006/relationships" xmlns:m="http://schemas.openxmlformats.org/officeDocument/2006/math" xmlns:v="urn:schemas-microsoft-com:vml" xmlns:wp14="http://schemas.microsoft.com/office/word/2010/wordprocessingDrawing" xmlns:wp="http://schemas.openxmlformats.org/drawingml/2006/wordprocessingDrawing" xmlns:w10="urn:schemas-microsoft-com:office:word" xmlns:w="http://schemas.openxmlformats.org/wordprocessingml/2006/main" xmlns:w14="http://schemas.microsoft.com/office/word/2010/wordml" xmlns:w15="http://schemas.microsoft.com/office/word/2012/wordml" xmlns:w16cid="http://schemas.microsoft.com/office/word/2016/wordml/cid" xmlns:w16se="http://schemas.microsoft.com/office/word/2015/wordml/symex" xmlns:wpg="http://schemas.microsoft.com/office/word/2010/wordprocessingGroup" xmlns:wpi="http://schemas.microsoft.com/office/word/2010/wordprocessingInk" xmlns:wne="http://schemas.microsoft.com/office/word/2006/wordml" xmlns:wps="http://schemas.microsoft.com/office/word/2010/wordprocessingShape" mc:Ignorable="w14 w15 w16se w16cid wp14">
+<w:footnotes xmlns:wpc="http://schemas.microsoft.com/office/word/2010/wordprocessingCanvas" xmlns:mo="http://schemas.microsoft.com/office/mac/office/2008/main" xmlns:mc="http://schemas.openxmlformats.org/markup-compatibility/2006" xmlns:mv="urn:schemas-microsoft-com:mac:vml" xmlns:o="urn:schemas-microsoft-com:office:office" xmlns:r="http://schemas.openxmlformats.org/officeDocument/2006/relationships" xmlns:m="http://schemas.openxmlformats.org/officeDocument/2006/math" xmlns:v="urn:schemas-microsoft-com:vml" xmlns:wp14="http://schemas.microsoft.com/office/word/2010/wordprocessingDrawing" xmlns:wp="http://schemas.openxmlformats.org/drawingml/2006/wordprocessingDrawing" xmlns:w10="urn:schemas-microsoft-com:office:word" xmlns:w="http://schemas.openxmlformats.org/wordprocessingml/2006/main" xmlns:w14="http://schemas.microsoft.com/office/word/2010/wordml" xmlns:w15="http://schemas.microsoft.com/office/word/2012/wordml" xmlns:wpg="http://schemas.microsoft.com/office/word/2010/wordprocessingGroup" xmlns:wpi="http://schemas.microsoft.com/office/word/2010/wordprocessingInk" xmlns:wne="http://schemas.microsoft.com/office/word/2006/wordml" xmlns:wps="http://schemas.microsoft.com/office/word/2010/wordprocessingShape" mc:Ignorable="w14 w15 wp14">
   <w:footnote w:type="separator" w:id="-1">
     <w:p>
       <w:pPr>
@@ -2307,7 +3483,7 @@
 </file>
 
 <file path=word/header1.xml><?xml version="1.0" encoding="utf-8"?>
-<w:hdr xmlns:wpc="http://schemas.microsoft.com/office/word/2010/wordprocessingCanvas" xmlns:cx="http://schemas.microsoft.com/office/drawing/2014/chartex" xmlns:cx1="http://schemas.microsoft.com/office/drawing/2015/9/8/chartex" xmlns:cx2="http://schemas.microsoft.com/office/drawing/2015/10/21/chartex" xmlns:cx3="http://schemas.microsoft.com/office/drawing/2016/5/9/chartex" xmlns:cx4="http://schemas.microsoft.com/office/drawing/2016/5/10/chartex" xmlns:cx5="http://schemas.microsoft.com/office/drawing/2016/5/11/chartex" xmlns:cx6="http://schemas.microsoft.com/office/drawing/2016/5/12/chartex" xmlns:cx7="http://schemas.microsoft.com/office/drawing/2016/5/13/chartex" xmlns:cx8="http://schemas.microsoft.com/office/drawing/2016/5/14/chartex" xmlns:mc="http://schemas.openxmlformats.org/markup-compatibility/2006" xmlns:aink="http://schemas.microsoft.com/office/drawing/2016/ink" xmlns:am3d="http://schemas.microsoft.com/office/drawing/2017/model3d" xmlns:o="urn:schemas-microsoft-com:office:office" xmlns:r="http://schemas.openxmlformats.org/officeDocument/2006/relationships" xmlns:m="http://schemas.openxmlformats.org/officeDocument/2006/math" xmlns:v="urn:schemas-microsoft-com:vml" xmlns:wp14="http://schemas.microsoft.com/office/word/2010/wordprocessingDrawing" xmlns:wp="http://schemas.openxmlformats.org/drawingml/2006/wordprocessingDrawing" xmlns:w10="urn:schemas-microsoft-com:office:word" xmlns:w="http://schemas.openxmlformats.org/wordprocessingml/2006/main" xmlns:w14="http://schemas.microsoft.com/office/word/2010/wordml" xmlns:w15="http://schemas.microsoft.com/office/word/2012/wordml" xmlns:w16cid="http://schemas.microsoft.com/office/word/2016/wordml/cid" xmlns:w16se="http://schemas.microsoft.com/office/word/2015/wordml/symex" xmlns:wpg="http://schemas.microsoft.com/office/word/2010/wordprocessingGroup" xmlns:wpi="http://schemas.microsoft.com/office/word/2010/wordprocessingInk" xmlns:wne="http://schemas.microsoft.com/office/word/2006/wordml" xmlns:wps="http://schemas.microsoft.com/office/word/2010/wordprocessingShape" mc:Ignorable="w14 w15 w16se w16cid wp14">
+<w:hdr xmlns:wpc="http://schemas.microsoft.com/office/word/2010/wordprocessingCanvas" xmlns:mo="http://schemas.microsoft.com/office/mac/office/2008/main" xmlns:mc="http://schemas.openxmlformats.org/markup-compatibility/2006" xmlns:mv="urn:schemas-microsoft-com:mac:vml" xmlns:o="urn:schemas-microsoft-com:office:office" xmlns:r="http://schemas.openxmlformats.org/officeDocument/2006/relationships" xmlns:m="http://schemas.openxmlformats.org/officeDocument/2006/math" xmlns:v="urn:schemas-microsoft-com:vml" xmlns:wp14="http://schemas.microsoft.com/office/word/2010/wordprocessingDrawing" xmlns:wp="http://schemas.openxmlformats.org/drawingml/2006/wordprocessingDrawing" xmlns:w10="urn:schemas-microsoft-com:office:word" xmlns:w="http://schemas.openxmlformats.org/wordprocessingml/2006/main" xmlns:w14="http://schemas.microsoft.com/office/word/2010/wordml" xmlns:w15="http://schemas.microsoft.com/office/word/2012/wordml" xmlns:wpg="http://schemas.microsoft.com/office/word/2010/wordprocessingGroup" xmlns:wpi="http://schemas.microsoft.com/office/word/2010/wordprocessingInk" xmlns:wne="http://schemas.microsoft.com/office/word/2006/wordml" xmlns:wps="http://schemas.microsoft.com/office/word/2010/wordprocessingShape" mc:Ignorable="w14 w15 wp14">
   <w:p>
     <w:pPr>
       <w:pStyle w:val="Header"/>
@@ -2350,7 +3526,7 @@
       <w:rPr>
         <w:noProof/>
       </w:rPr>
-      <w:t>2</w:t>
+      <w:t>4</w:t>
     </w:r>
     <w:r>
       <w:fldChar w:fldCharType="end"/>
@@ -2360,8 +3536,8 @@
 </file>
 
 <file path=word/numbering.xml><?xml version="1.0" encoding="utf-8"?>
-<w:numbering xmlns:wpc="http://schemas.microsoft.com/office/word/2010/wordprocessingCanvas" xmlns:cx="http://schemas.microsoft.com/office/drawing/2014/chartex" xmlns:cx1="http://schemas.microsoft.com/office/drawing/2015/9/8/chartex" xmlns:cx2="http://schemas.microsoft.com/office/drawing/2015/10/21/chartex" xmlns:cx3="http://schemas.microsoft.com/office/drawing/2016/5/9/chartex" xmlns:cx4="http://schemas.microsoft.com/office/drawing/2016/5/10/chartex" xmlns:cx5="http://schemas.microsoft.com/office/drawing/2016/5/11/chartex" xmlns:cx6="http://schemas.microsoft.com/office/drawing/2016/5/12/chartex" xmlns:cx7="http://schemas.microsoft.com/office/drawing/2016/5/13/chartex" xmlns:cx8="http://schemas.microsoft.com/office/drawing/2016/5/14/chartex" xmlns:mc="http://schemas.openxmlformats.org/markup-compatibility/2006" xmlns:aink="http://schemas.microsoft.com/office/drawing/2016/ink" xmlns:am3d="http://schemas.microsoft.com/office/drawing/2017/model3d" xmlns:o="urn:schemas-microsoft-com:office:office" xmlns:r="http://schemas.openxmlformats.org/officeDocument/2006/relationships" xmlns:m="http://schemas.openxmlformats.org/officeDocument/2006/math" xmlns:v="urn:schemas-microsoft-com:vml" xmlns:wp14="http://schemas.microsoft.com/office/word/2010/wordprocessingDrawing" xmlns:wp="http://schemas.openxmlformats.org/drawingml/2006/wordprocessingDrawing" xmlns:w10="urn:schemas-microsoft-com:office:word" xmlns:w="http://schemas.openxmlformats.org/wordprocessingml/2006/main" xmlns:w14="http://schemas.microsoft.com/office/word/2010/wordml" xmlns:w15="http://schemas.microsoft.com/office/word/2012/wordml" xmlns:w16cid="http://schemas.microsoft.com/office/word/2016/wordml/cid" xmlns:w16se="http://schemas.microsoft.com/office/word/2015/wordml/symex" xmlns:wpg="http://schemas.microsoft.com/office/word/2010/wordprocessingGroup" xmlns:wpi="http://schemas.microsoft.com/office/word/2010/wordprocessingInk" xmlns:wne="http://schemas.microsoft.com/office/word/2006/wordml" xmlns:wps="http://schemas.microsoft.com/office/word/2010/wordprocessingShape" mc:Ignorable="w14 w15 w16se w16cid wp14">
-  <w:abstractNum w:abstractNumId="0" w15:restartNumberingAfterBreak="0">
+<w:numbering xmlns:wpc="http://schemas.microsoft.com/office/word/2010/wordprocessingCanvas" xmlns:mo="http://schemas.microsoft.com/office/mac/office/2008/main" xmlns:mc="http://schemas.openxmlformats.org/markup-compatibility/2006" xmlns:mv="urn:schemas-microsoft-com:mac:vml" xmlns:o="urn:schemas-microsoft-com:office:office" xmlns:r="http://schemas.openxmlformats.org/officeDocument/2006/relationships" xmlns:m="http://schemas.openxmlformats.org/officeDocument/2006/math" xmlns:v="urn:schemas-microsoft-com:vml" xmlns:wp14="http://schemas.microsoft.com/office/word/2010/wordprocessingDrawing" xmlns:wp="http://schemas.openxmlformats.org/drawingml/2006/wordprocessingDrawing" xmlns:w10="urn:schemas-microsoft-com:office:word" xmlns:w="http://schemas.openxmlformats.org/wordprocessingml/2006/main" xmlns:w14="http://schemas.microsoft.com/office/word/2010/wordml" xmlns:w15="http://schemas.microsoft.com/office/word/2012/wordml" xmlns:wpg="http://schemas.microsoft.com/office/word/2010/wordprocessingGroup" xmlns:wpi="http://schemas.microsoft.com/office/word/2010/wordprocessingInk" xmlns:wne="http://schemas.microsoft.com/office/word/2006/wordml" xmlns:wps="http://schemas.microsoft.com/office/word/2010/wordprocessingShape" mc:Ignorable="w14 w15 wp14">
+  <w:abstractNum w:abstractNumId="0">
     <w:nsid w:val="FFFFFF1D"/>
     <w:multiLevelType w:val="multilevel"/>
     <w:tmpl w:val="53288B16"/>
@@ -2501,7 +3677,7 @@
       </w:rPr>
     </w:lvl>
   </w:abstractNum>
-  <w:abstractNum w:abstractNumId="1" w15:restartNumberingAfterBreak="0">
+  <w:abstractNum w:abstractNumId="1">
     <w:nsid w:val="FFFFFFFB"/>
     <w:multiLevelType w:val="multilevel"/>
     <w:tmpl w:val="D8BC5BE2"/>
@@ -2578,7 +3754,7 @@
       <w:lvlJc w:val="left"/>
     </w:lvl>
   </w:abstractNum>
-  <w:abstractNum w:abstractNumId="2" w15:restartNumberingAfterBreak="0">
+  <w:abstractNum w:abstractNumId="2">
     <w:nsid w:val="78F64242"/>
     <w:multiLevelType w:val="hybridMultilevel"/>
     <w:tmpl w:val="6562DD38"/>
@@ -2664,7 +3840,7 @@
       </w:pPr>
     </w:lvl>
   </w:abstractNum>
-  <w:abstractNum w:abstractNumId="3" w15:restartNumberingAfterBreak="0">
+  <w:abstractNum w:abstractNumId="3">
     <w:nsid w:val="7E251A18"/>
     <w:multiLevelType w:val="hybridMultilevel"/>
     <w:tmpl w:val="7A96353C"/>
@@ -2835,7 +4011,7 @@
 </file>
 
 <file path=word/styles.xml><?xml version="1.0" encoding="utf-8"?>
-<w:styles xmlns:mc="http://schemas.openxmlformats.org/markup-compatibility/2006" xmlns:r="http://schemas.openxmlformats.org/officeDocument/2006/relationships" xmlns:w="http://schemas.openxmlformats.org/wordprocessingml/2006/main" xmlns:w14="http://schemas.microsoft.com/office/word/2010/wordml" xmlns:w15="http://schemas.microsoft.com/office/word/2012/wordml" xmlns:w16cid="http://schemas.microsoft.com/office/word/2016/wordml/cid" xmlns:w16se="http://schemas.microsoft.com/office/word/2015/wordml/symex" mc:Ignorable="w14 w15 w16se w16cid">
+<w:styles xmlns:mc="http://schemas.openxmlformats.org/markup-compatibility/2006" xmlns:r="http://schemas.openxmlformats.org/officeDocument/2006/relationships" xmlns:w="http://schemas.openxmlformats.org/wordprocessingml/2006/main" xmlns:w14="http://schemas.microsoft.com/office/word/2010/wordml" xmlns:w15="http://schemas.microsoft.com/office/word/2012/wordml" mc:Ignorable="w14 w15">
   <w:docDefaults>
     <w:rPrDefault>
       <w:rPr>
@@ -2845,7 +4021,7 @@
     </w:rPrDefault>
     <w:pPrDefault/>
   </w:docDefaults>
-  <w:latentStyles w:defLockedState="0" w:defUIPriority="99" w:defSemiHidden="0" w:defUnhideWhenUsed="0" w:defQFormat="0" w:count="375">
+  <w:latentStyles w:defLockedState="0" w:defUIPriority="99" w:defSemiHidden="0" w:defUnhideWhenUsed="0" w:defQFormat="0" w:count="382">
     <w:lsdException w:name="Normal" w:uiPriority="0" w:qFormat="1"/>
     <w:lsdException w:name="heading 1" w:uiPriority="0" w:qFormat="1"/>
     <w:lsdException w:name="heading 2" w:uiPriority="0" w:qFormat="1"/>
@@ -3219,8 +4395,6 @@
     <w:lsdException w:name="List Table 7 Colorful Accent 6" w:uiPriority="52"/>
     <w:lsdException w:name="Mention" w:semiHidden="1" w:unhideWhenUsed="1"/>
     <w:lsdException w:name="Smart Hyperlink" w:semiHidden="1" w:unhideWhenUsed="1"/>
-    <w:lsdException w:name="Hashtag" w:semiHidden="1" w:unhideWhenUsed="1"/>
-    <w:lsdException w:name="Unresolved Mention" w:semiHidden="1" w:unhideWhenUsed="1"/>
   </w:latentStyles>
   <w:style w:type="paragraph" w:default="1" w:styleId="Normal">
     <w:name w:val="Normal"/>
@@ -3754,6 +4928,7 @@
       <w:spacing w:line="240" w:lineRule="exact"/>
     </w:pPr>
     <w:tblPr>
+      <w:tblInd w:w="0" w:type="dxa"/>
       <w:tblBorders>
         <w:top w:val="single" w:sz="4" w:space="0" w:color="auto"/>
         <w:left w:val="single" w:sz="4" w:space="0" w:color="auto"/>
@@ -3762,6 +4937,12 @@
         <w:insideH w:val="single" w:sz="4" w:space="0" w:color="auto"/>
         <w:insideV w:val="single" w:sz="4" w:space="0" w:color="auto"/>
       </w:tblBorders>
+      <w:tblCellMar>
+        <w:top w:w="0" w:type="dxa"/>
+        <w:left w:w="108" w:type="dxa"/>
+        <w:bottom w:w="0" w:type="dxa"/>
+        <w:right w:w="108" w:type="dxa"/>
+      </w:tblCellMar>
     </w:tblPr>
   </w:style>
   <w:style w:type="character" w:customStyle="1" w:styleId="Heading1Char">

</xml_diff>